<commit_message>
Update docs Student 1
</commit_message>
<xml_diff>
--- a/reports/Student #1/01 - Requirements - Student #1.docx
+++ b/reports/Student #1/01 - Requirements - Student #1.docx
@@ -4,7 +4,7 @@
   <w:body>
     <w:p>
       <w:pPr>
-        <w:pStyle w:val="Ttulo1"/>
+        <w:pStyle w:val="Heading1"/>
         <w:spacing w:before="0"/>
         <w:rPr>
           <w:rFonts w:cstheme="majorHAnsi"/>
@@ -515,7 +515,6 @@
                   </w:rPr>
                   <w:t xml:space="preserve">, </w:t>
                 </w:r>
-                <w:proofErr w:type="spellStart"/>
                 <w:r>
                   <w:rPr>
                     <w:rFonts w:asciiTheme="majorHAnsi" w:hAnsiTheme="majorHAnsi" w:cstheme="majorHAnsi"/>
@@ -523,7 +522,13 @@
                   </w:rPr>
                   <w:t>developer</w:t>
                 </w:r>
-                <w:proofErr w:type="spellEnd"/>
+                <w:r>
+                  <w:rPr>
+                    <w:rFonts w:asciiTheme="majorHAnsi" w:hAnsiTheme="majorHAnsi" w:cstheme="majorHAnsi"/>
+                    <w:lang w:val="es-ES"/>
+                  </w:rPr>
+                  <w:t>, tester</w:t>
+                </w:r>
                 <w:r>
                   <w:rPr>
                     <w:rFonts w:asciiTheme="majorHAnsi" w:hAnsiTheme="majorHAnsi" w:cstheme="majorHAnsi"/>
@@ -615,14 +620,14 @@
                     <w:rFonts w:asciiTheme="majorHAnsi" w:hAnsiTheme="majorHAnsi" w:cstheme="majorHAnsi"/>
                     <w:lang w:val="es-ES"/>
                   </w:rPr>
-                  <w:t>20</w:t>
+                  <w:t>13 de marzo</w:t>
                 </w:r>
                 <w:r>
                   <w:rPr>
                     <w:rFonts w:asciiTheme="majorHAnsi" w:hAnsiTheme="majorHAnsi" w:cstheme="majorHAnsi"/>
                     <w:lang w:val="es-ES"/>
                   </w:rPr>
-                  <w:t xml:space="preserve"> de febrero de 2025 </w:t>
+                  <w:t xml:space="preserve"> de 2025 </w:t>
                 </w:r>
               </w:sdtContent>
             </w:sdt>
@@ -643,7 +648,7 @@
     </w:p>
     <w:p>
       <w:pPr>
-        <w:pStyle w:val="Ttulo1"/>
+        <w:pStyle w:val="Heading1"/>
         <w:spacing w:before="0"/>
         <w:rPr>
           <w:rFonts w:cstheme="majorHAnsi"/>
@@ -677,7 +682,7 @@
     </w:p>
     <w:p>
       <w:pPr>
-        <w:pStyle w:val="Ttulo2"/>
+        <w:pStyle w:val="Heading2"/>
         <w:rPr>
           <w:rFonts w:cstheme="majorHAnsi"/>
         </w:rPr>
@@ -713,7 +718,7 @@
     </w:p>
     <w:p>
       <w:pPr>
-        <w:pStyle w:val="Ttulo2"/>
+        <w:pStyle w:val="Heading2"/>
         <w:rPr>
           <w:rFonts w:cstheme="majorHAnsi"/>
         </w:rPr>
@@ -949,7 +954,7 @@
     </w:p>
     <w:p>
       <w:pPr>
-        <w:pStyle w:val="Ttulo2"/>
+        <w:pStyle w:val="Heading2"/>
         <w:rPr>
           <w:rFonts w:cstheme="majorHAnsi"/>
         </w:rPr>
@@ -982,7 +987,7 @@
     </w:p>
     <w:p>
       <w:pPr>
-        <w:pStyle w:val="Ttulo2"/>
+        <w:pStyle w:val="Heading2"/>
         <w:rPr>
           <w:rFonts w:cstheme="majorHAnsi"/>
         </w:rPr>
@@ -1015,7 +1020,7 @@
     </w:p>
     <w:p>
       <w:pPr>
-        <w:pStyle w:val="Ttulo2"/>
+        <w:pStyle w:val="Heading2"/>
         <w:rPr>
           <w:rFonts w:cstheme="majorHAnsi"/>
         </w:rPr>
@@ -1143,7 +1148,7 @@
     </w:p>
     <w:p>
       <w:pPr>
-        <w:pStyle w:val="Ttulo1"/>
+        <w:pStyle w:val="Heading1"/>
         <w:tabs>
           <w:tab w:val="left" w:pos="284"/>
         </w:tabs>
@@ -1182,7 +1187,7 @@
     </w:p>
     <w:p>
       <w:pPr>
-        <w:pStyle w:val="Ttulo2"/>
+        <w:pStyle w:val="Heading2"/>
         <w:rPr>
           <w:rFonts w:cstheme="majorHAnsi"/>
           <w:lang w:val="en-US"/>
@@ -1395,7 +1400,13 @@
         </w:sdtPr>
         <w:sdtContent>
           <w:r>
-            <w:t xml:space="preserve">    </w:t>
+            <w:t xml:space="preserve">  </w:t>
+          </w:r>
+          <w:r>
+            <w:t>X</w:t>
+          </w:r>
+          <w:r>
+            <w:t xml:space="preserve">  </w:t>
           </w:r>
         </w:sdtContent>
       </w:sdt>
@@ -1539,7 +1550,7 @@
       </w:r>
       <w:r>
         <w:rPr>
-          <w:rStyle w:val="Textoennegrita"/>
+          <w:rStyle w:val="Strong"/>
           <w:lang w:val="en-GB"/>
         </w:rPr>
         <w:t>cost</w:t>
@@ -1792,7 +1803,13 @@
         </w:sdtPr>
         <w:sdtContent>
           <w:r>
-            <w:t xml:space="preserve">    </w:t>
+            <w:t xml:space="preserve">  </w:t>
+          </w:r>
+          <w:r>
+            <w:t>X</w:t>
+          </w:r>
+          <w:r>
+            <w:t xml:space="preserve">  </w:t>
           </w:r>
         </w:sdtContent>
       </w:sdt>
@@ -2206,7 +2223,13 @@
         </w:sdtPr>
         <w:sdtContent>
           <w:r>
-            <w:t xml:space="preserve">    </w:t>
+            <w:t xml:space="preserve">  </w:t>
+          </w:r>
+          <w:r>
+            <w:t>X</w:t>
+          </w:r>
+          <w:r>
+            <w:t xml:space="preserve">  </w:t>
           </w:r>
         </w:sdtContent>
       </w:sdt>
@@ -2218,7 +2241,7 @@
     <w:bookmarkEnd w:id="1"/>
     <w:p>
       <w:pPr>
-        <w:pStyle w:val="Ttulo2"/>
+        <w:pStyle w:val="Heading2"/>
         <w:rPr>
           <w:rFonts w:cstheme="majorHAnsi"/>
         </w:rPr>
@@ -2254,7 +2277,7 @@
     </w:p>
     <w:p>
       <w:pPr>
-        <w:pStyle w:val="Ttulo2"/>
+        <w:pStyle w:val="Heading2"/>
         <w:rPr>
           <w:rFonts w:cstheme="majorHAnsi"/>
         </w:rPr>
@@ -2290,7 +2313,7 @@
     </w:p>
     <w:p>
       <w:pPr>
-        <w:pStyle w:val="Ttulo2"/>
+        <w:pStyle w:val="Heading2"/>
         <w:rPr>
           <w:rFonts w:cstheme="majorHAnsi"/>
         </w:rPr>
@@ -2522,7 +2545,13 @@
         </w:sdtPr>
         <w:sdtContent>
           <w:r>
-            <w:t xml:space="preserve">    </w:t>
+            <w:t xml:space="preserve">  </w:t>
+          </w:r>
+          <w:r>
+            <w:t>X</w:t>
+          </w:r>
+          <w:r>
+            <w:t xml:space="preserve">  </w:t>
           </w:r>
         </w:sdtContent>
       </w:sdt>
@@ -2533,7 +2562,7 @@
     </w:p>
     <w:p>
       <w:pPr>
-        <w:pStyle w:val="Ttulo2"/>
+        <w:pStyle w:val="Heading2"/>
         <w:rPr>
           <w:rFonts w:cstheme="majorHAnsi"/>
         </w:rPr>
@@ -2588,7 +2617,7 @@
         </w:sdtPr>
         <w:sdtContent>
           <w:r>
-            <w:t xml:space="preserve">    </w:t>
+            <w:t xml:space="preserve">  https://github.com/orgs/C1-058/projects/3  </w:t>
           </w:r>
         </w:sdtContent>
       </w:sdt>
@@ -2625,7 +2654,7 @@
     </w:p>
     <w:p>
       <w:pPr>
-        <w:pStyle w:val="Ttulo1"/>
+        <w:pStyle w:val="Heading1"/>
         <w:pBdr>
           <w:top w:val="single" w:sz="8" w:space="1" w:color="auto"/>
           <w:left w:val="single" w:sz="8" w:space="4" w:color="auto"/>
@@ -2668,7 +2697,7 @@
     </w:p>
     <w:p>
       <w:pPr>
-        <w:pStyle w:val="Ttulo2"/>
+        <w:pStyle w:val="Heading2"/>
         <w:rPr>
           <w:rFonts w:cstheme="majorHAnsi"/>
         </w:rPr>
@@ -2704,7 +2733,7 @@
     </w:p>
     <w:p>
       <w:pPr>
-        <w:pStyle w:val="Ttulo2"/>
+        <w:pStyle w:val="Heading2"/>
         <w:rPr>
           <w:rFonts w:cstheme="majorHAnsi"/>
         </w:rPr>
@@ -3013,7 +3042,7 @@
     </w:p>
     <w:p>
       <w:pPr>
-        <w:pStyle w:val="Ttulo2"/>
+        <w:pStyle w:val="Heading2"/>
         <w:rPr>
           <w:rFonts w:cstheme="majorHAnsi"/>
         </w:rPr>
@@ -3049,7 +3078,7 @@
     </w:p>
     <w:p>
       <w:pPr>
-        <w:pStyle w:val="Ttulo2"/>
+        <w:pStyle w:val="Heading2"/>
         <w:rPr>
           <w:rFonts w:cstheme="majorHAnsi"/>
         </w:rPr>
@@ -3082,7 +3111,7 @@
     </w:p>
     <w:p>
       <w:pPr>
-        <w:pStyle w:val="Ttulo2"/>
+        <w:pStyle w:val="Heading2"/>
         <w:rPr>
           <w:rFonts w:cstheme="majorHAnsi"/>
         </w:rPr>
@@ -3149,7 +3178,7 @@
     </w:p>
     <w:p>
       <w:pPr>
-        <w:pStyle w:val="Ttulo1"/>
+        <w:pStyle w:val="Heading1"/>
         <w:tabs>
           <w:tab w:val="left" w:pos="284"/>
         </w:tabs>
@@ -3186,7 +3215,7 @@
     </w:p>
     <w:p>
       <w:pPr>
-        <w:pStyle w:val="Ttulo2"/>
+        <w:pStyle w:val="Heading2"/>
         <w:rPr>
           <w:rFonts w:cstheme="majorHAnsi"/>
         </w:rPr>
@@ -3243,7 +3272,7 @@
     </w:p>
     <w:p>
       <w:pPr>
-        <w:pStyle w:val="Ttulo2"/>
+        <w:pStyle w:val="Heading2"/>
         <w:rPr>
           <w:rFonts w:cstheme="majorHAnsi"/>
         </w:rPr>
@@ -3276,7 +3305,7 @@
     </w:p>
     <w:p>
       <w:pPr>
-        <w:pStyle w:val="Ttulo2"/>
+        <w:pStyle w:val="Heading2"/>
         <w:rPr>
           <w:rFonts w:cstheme="majorHAnsi"/>
         </w:rPr>
@@ -3309,7 +3338,7 @@
     </w:p>
     <w:p>
       <w:pPr>
-        <w:pStyle w:val="Ttulo2"/>
+        <w:pStyle w:val="Heading2"/>
         <w:rPr>
           <w:rFonts w:cstheme="majorHAnsi"/>
         </w:rPr>
@@ -3393,7 +3422,7 @@
     </w:p>
     <w:p>
       <w:pPr>
-        <w:pStyle w:val="Ttulo2"/>
+        <w:pStyle w:val="Heading2"/>
         <w:rPr>
           <w:rFonts w:cstheme="majorHAnsi"/>
         </w:rPr>
@@ -3521,7 +3550,7 @@
     </w:p>
     <w:p>
       <w:pPr>
-        <w:pStyle w:val="Ttulo1"/>
+        <w:pStyle w:val="Heading1"/>
         <w:spacing w:before="0"/>
         <w:rPr>
           <w:rFonts w:cstheme="majorHAnsi"/>
@@ -3555,7 +3584,7 @@
     </w:p>
     <w:p>
       <w:pPr>
-        <w:pStyle w:val="Ttulo2"/>
+        <w:pStyle w:val="Heading2"/>
         <w:rPr>
           <w:rFonts w:cstheme="majorHAnsi"/>
         </w:rPr>
@@ -3591,7 +3620,7 @@
     </w:p>
     <w:p>
       <w:pPr>
-        <w:pStyle w:val="Ttulo2"/>
+        <w:pStyle w:val="Heading2"/>
         <w:rPr>
           <w:rFonts w:cstheme="majorHAnsi"/>
         </w:rPr>
@@ -3624,7 +3653,7 @@
     </w:p>
     <w:p>
       <w:pPr>
-        <w:pStyle w:val="Ttulo2"/>
+        <w:pStyle w:val="Heading2"/>
         <w:rPr>
           <w:rFonts w:cstheme="majorHAnsi"/>
         </w:rPr>
@@ -3657,7 +3686,7 @@
     </w:p>
     <w:p>
       <w:pPr>
-        <w:pStyle w:val="Ttulo2"/>
+        <w:pStyle w:val="Heading2"/>
         <w:rPr>
           <w:rFonts w:cstheme="majorHAnsi"/>
         </w:rPr>
@@ -3690,7 +3719,7 @@
     </w:p>
     <w:p>
       <w:pPr>
-        <w:pStyle w:val="Ttulo2"/>
+        <w:pStyle w:val="Heading2"/>
         <w:rPr>
           <w:rFonts w:cstheme="majorHAnsi"/>
         </w:rPr>
@@ -3768,7 +3797,7 @@
     </w:p>
     <w:p>
       <w:pPr>
-        <w:pStyle w:val="Ttulo1"/>
+        <w:pStyle w:val="Heading1"/>
         <w:tabs>
           <w:tab w:val="left" w:pos="284"/>
         </w:tabs>
@@ -3807,7 +3836,7 @@
     </w:p>
     <w:p>
       <w:pPr>
-        <w:pStyle w:val="Ttulo2"/>
+        <w:pStyle w:val="Heading2"/>
         <w:rPr>
           <w:rFonts w:cstheme="majorHAnsi"/>
           <w:lang w:val="en-US"/>
@@ -4029,7 +4058,7 @@
     </w:p>
     <w:p>
       <w:pPr>
-        <w:pStyle w:val="Ttulo2"/>
+        <w:pStyle w:val="Heading2"/>
         <w:rPr>
           <w:rFonts w:cstheme="majorHAnsi"/>
         </w:rPr>
@@ -4065,7 +4094,7 @@
     </w:p>
     <w:p>
       <w:pPr>
-        <w:pStyle w:val="Ttulo2"/>
+        <w:pStyle w:val="Heading2"/>
         <w:rPr>
           <w:rFonts w:cstheme="majorHAnsi"/>
         </w:rPr>
@@ -4101,7 +4130,7 @@
     </w:p>
     <w:p>
       <w:pPr>
-        <w:pStyle w:val="Ttulo2"/>
+        <w:pStyle w:val="Heading2"/>
         <w:rPr>
           <w:rFonts w:cstheme="majorHAnsi"/>
         </w:rPr>
@@ -4134,7 +4163,7 @@
     </w:p>
     <w:p>
       <w:pPr>
-        <w:pStyle w:val="Ttulo2"/>
+        <w:pStyle w:val="Heading2"/>
         <w:rPr>
           <w:rFonts w:cstheme="majorHAnsi"/>
         </w:rPr>
@@ -4183,7 +4212,13 @@
         </w:sdtPr>
         <w:sdtContent>
           <w:r>
-            <w:t xml:space="preserve">    </w:t>
+            <w:t xml:space="preserve">  </w:t>
+          </w:r>
+          <w:r>
+            <w:t>X</w:t>
+          </w:r>
+          <w:r>
+            <w:t xml:space="preserve">  </w:t>
           </w:r>
         </w:sdtContent>
       </w:sdt>
@@ -4194,7 +4229,7 @@
     </w:p>
     <w:p>
       <w:pPr>
-        <w:pStyle w:val="Ttulo1"/>
+        <w:pStyle w:val="Heading1"/>
         <w:pBdr>
           <w:top w:val="single" w:sz="8" w:space="1" w:color="auto"/>
           <w:left w:val="single" w:sz="8" w:space="4" w:color="auto"/>
@@ -4237,7 +4272,7 @@
     </w:p>
     <w:p>
       <w:pPr>
-        <w:pStyle w:val="Ttulo2"/>
+        <w:pStyle w:val="Heading2"/>
         <w:rPr>
           <w:rFonts w:cstheme="majorHAnsi"/>
         </w:rPr>
@@ -4273,7 +4308,7 @@
     </w:p>
     <w:p>
       <w:pPr>
-        <w:pStyle w:val="Ttulo2"/>
+        <w:pStyle w:val="Heading2"/>
         <w:rPr>
           <w:rFonts w:cstheme="majorHAnsi"/>
         </w:rPr>
@@ -4646,7 +4681,7 @@
     </w:p>
     <w:p>
       <w:pPr>
-        <w:pStyle w:val="Ttulo2"/>
+        <w:pStyle w:val="Heading2"/>
         <w:rPr>
           <w:rFonts w:cstheme="majorHAnsi"/>
         </w:rPr>
@@ -4682,7 +4717,7 @@
     </w:p>
     <w:p>
       <w:pPr>
-        <w:pStyle w:val="Ttulo2"/>
+        <w:pStyle w:val="Heading2"/>
         <w:rPr>
           <w:rFonts w:cstheme="majorHAnsi"/>
         </w:rPr>
@@ -4715,7 +4750,7 @@
     </w:p>
     <w:p>
       <w:pPr>
-        <w:pStyle w:val="Ttulo2"/>
+        <w:pStyle w:val="Heading2"/>
         <w:rPr>
           <w:rFonts w:cstheme="majorHAnsi"/>
         </w:rPr>
@@ -4800,7 +4835,7 @@
     </w:p>
     <w:p>
       <w:pPr>
-        <w:pStyle w:val="Ttulo1"/>
+        <w:pStyle w:val="Heading1"/>
         <w:tabs>
           <w:tab w:val="left" w:pos="284"/>
         </w:tabs>
@@ -4837,7 +4872,7 @@
     </w:p>
     <w:p>
       <w:pPr>
-        <w:pStyle w:val="Ttulo2"/>
+        <w:pStyle w:val="Heading2"/>
         <w:rPr>
           <w:rFonts w:cstheme="majorHAnsi"/>
         </w:rPr>
@@ -4870,7 +4905,7 @@
     </w:p>
     <w:p>
       <w:pPr>
-        <w:pStyle w:val="Ttulo2"/>
+        <w:pStyle w:val="Heading2"/>
         <w:rPr>
           <w:rFonts w:cstheme="majorHAnsi"/>
         </w:rPr>
@@ -4903,7 +4938,7 @@
     </w:p>
     <w:p>
       <w:pPr>
-        <w:pStyle w:val="Ttulo2"/>
+        <w:pStyle w:val="Heading2"/>
         <w:rPr>
           <w:rFonts w:cstheme="majorHAnsi"/>
         </w:rPr>
@@ -4936,7 +4971,7 @@
     </w:p>
     <w:p>
       <w:pPr>
-        <w:pStyle w:val="Ttulo2"/>
+        <w:pStyle w:val="Heading2"/>
         <w:rPr>
           <w:rFonts w:cstheme="majorHAnsi"/>
         </w:rPr>
@@ -5014,7 +5049,7 @@
     </w:p>
     <w:p>
       <w:pPr>
-        <w:pStyle w:val="Ttulo2"/>
+        <w:pStyle w:val="Heading2"/>
         <w:rPr>
           <w:rFonts w:cstheme="majorHAnsi"/>
         </w:rPr>
@@ -5116,7 +5151,7 @@
     </w:p>
     <w:p>
       <w:pPr>
-        <w:pStyle w:val="Ttulo1"/>
+        <w:pStyle w:val="Heading1"/>
         <w:spacing w:before="0"/>
         <w:rPr>
           <w:rFonts w:cstheme="majorHAnsi"/>
@@ -5150,7 +5185,7 @@
     </w:p>
     <w:p>
       <w:pPr>
-        <w:pStyle w:val="Ttulo2"/>
+        <w:pStyle w:val="Heading2"/>
         <w:rPr>
           <w:rFonts w:cstheme="majorHAnsi"/>
         </w:rPr>
@@ -5186,7 +5221,7 @@
     </w:p>
     <w:p>
       <w:pPr>
-        <w:pStyle w:val="Ttulo2"/>
+        <w:pStyle w:val="Heading2"/>
         <w:rPr>
           <w:rFonts w:cstheme="majorHAnsi"/>
         </w:rPr>
@@ -5219,7 +5254,7 @@
     </w:p>
     <w:p>
       <w:pPr>
-        <w:pStyle w:val="Ttulo2"/>
+        <w:pStyle w:val="Heading2"/>
         <w:rPr>
           <w:rFonts w:cstheme="majorHAnsi"/>
         </w:rPr>
@@ -5252,7 +5287,7 @@
     </w:p>
     <w:p>
       <w:pPr>
-        <w:pStyle w:val="Ttulo2"/>
+        <w:pStyle w:val="Heading2"/>
         <w:rPr>
           <w:rFonts w:cstheme="majorHAnsi"/>
         </w:rPr>
@@ -5285,7 +5320,7 @@
     </w:p>
     <w:p>
       <w:pPr>
-        <w:pStyle w:val="Ttulo2"/>
+        <w:pStyle w:val="Heading2"/>
         <w:rPr>
           <w:rFonts w:cstheme="majorHAnsi"/>
         </w:rPr>
@@ -5438,7 +5473,7 @@
     </w:p>
     <w:p>
       <w:pPr>
-        <w:pStyle w:val="Ttulo1"/>
+        <w:pStyle w:val="Heading1"/>
         <w:tabs>
           <w:tab w:val="left" w:pos="284"/>
         </w:tabs>
@@ -5477,7 +5512,7 @@
     </w:p>
     <w:p>
       <w:pPr>
-        <w:pStyle w:val="Ttulo2"/>
+        <w:pStyle w:val="Heading2"/>
         <w:rPr>
           <w:rFonts w:cstheme="majorHAnsi"/>
           <w:lang w:val="en-US"/>
@@ -5631,7 +5666,7 @@
     </w:p>
     <w:p>
       <w:pPr>
-        <w:pStyle w:val="Ttulo2"/>
+        <w:pStyle w:val="Heading2"/>
         <w:rPr>
           <w:rFonts w:cstheme="majorHAnsi"/>
         </w:rPr>
@@ -5667,7 +5702,7 @@
     </w:p>
     <w:p>
       <w:pPr>
-        <w:pStyle w:val="Ttulo2"/>
+        <w:pStyle w:val="Heading2"/>
         <w:rPr>
           <w:rFonts w:cstheme="majorHAnsi"/>
         </w:rPr>
@@ -5703,7 +5738,7 @@
     </w:p>
     <w:p>
       <w:pPr>
-        <w:pStyle w:val="Ttulo2"/>
+        <w:pStyle w:val="Heading2"/>
         <w:rPr>
           <w:rFonts w:cstheme="majorHAnsi"/>
         </w:rPr>
@@ -5736,7 +5771,7 @@
     </w:p>
     <w:p>
       <w:pPr>
-        <w:pStyle w:val="Ttulo2"/>
+        <w:pStyle w:val="Heading2"/>
         <w:rPr>
           <w:rFonts w:cstheme="majorHAnsi"/>
         </w:rPr>
@@ -5845,7 +5880,7 @@
     </w:p>
     <w:p>
       <w:pPr>
-        <w:pStyle w:val="Ttulo1"/>
+        <w:pStyle w:val="Heading1"/>
         <w:pBdr>
           <w:top w:val="single" w:sz="8" w:space="1" w:color="auto"/>
           <w:left w:val="single" w:sz="8" w:space="4" w:color="auto"/>
@@ -5888,7 +5923,7 @@
     </w:p>
     <w:p>
       <w:pPr>
-        <w:pStyle w:val="Ttulo2"/>
+        <w:pStyle w:val="Heading2"/>
         <w:rPr>
           <w:rFonts w:cstheme="majorHAnsi"/>
         </w:rPr>
@@ -5924,7 +5959,7 @@
     </w:p>
     <w:p>
       <w:pPr>
-        <w:pStyle w:val="Ttulo2"/>
+        <w:pStyle w:val="Heading2"/>
         <w:rPr>
           <w:rFonts w:cstheme="majorHAnsi"/>
         </w:rPr>
@@ -6112,7 +6147,7 @@
     </w:p>
     <w:p>
       <w:pPr>
-        <w:pStyle w:val="Ttulo2"/>
+        <w:pStyle w:val="Heading2"/>
         <w:rPr>
           <w:rFonts w:cstheme="majorHAnsi"/>
         </w:rPr>
@@ -6148,7 +6183,7 @@
     </w:p>
     <w:p>
       <w:pPr>
-        <w:pStyle w:val="Ttulo2"/>
+        <w:pStyle w:val="Heading2"/>
         <w:rPr>
           <w:rFonts w:cstheme="majorHAnsi"/>
         </w:rPr>
@@ -6181,7 +6216,7 @@
     </w:p>
     <w:p>
       <w:pPr>
-        <w:pStyle w:val="Ttulo2"/>
+        <w:pStyle w:val="Heading2"/>
         <w:rPr>
           <w:rFonts w:cstheme="majorHAnsi"/>
         </w:rPr>
@@ -6278,7 +6313,7 @@
     </w:p>
     <w:p>
       <w:pPr>
-        <w:pStyle w:val="Ttulo1"/>
+        <w:pStyle w:val="Heading1"/>
         <w:tabs>
           <w:tab w:val="left" w:pos="284"/>
         </w:tabs>
@@ -6315,7 +6350,7 @@
     </w:p>
     <w:p>
       <w:pPr>
-        <w:pStyle w:val="Ttulo2"/>
+        <w:pStyle w:val="Heading2"/>
         <w:rPr>
           <w:rFonts w:cstheme="majorHAnsi"/>
         </w:rPr>
@@ -6348,7 +6383,7 @@
     </w:p>
     <w:p>
       <w:pPr>
-        <w:pStyle w:val="Ttulo2"/>
+        <w:pStyle w:val="Heading2"/>
         <w:rPr>
           <w:rFonts w:cstheme="majorHAnsi"/>
         </w:rPr>
@@ -6381,7 +6416,7 @@
     </w:p>
     <w:p>
       <w:pPr>
-        <w:pStyle w:val="Ttulo2"/>
+        <w:pStyle w:val="Heading2"/>
         <w:rPr>
           <w:rFonts w:cstheme="majorHAnsi"/>
         </w:rPr>
@@ -6414,7 +6449,7 @@
     </w:p>
     <w:p>
       <w:pPr>
-        <w:pStyle w:val="Ttulo2"/>
+        <w:pStyle w:val="Heading2"/>
         <w:rPr>
           <w:rFonts w:cstheme="majorHAnsi"/>
         </w:rPr>
@@ -6486,7 +6521,7 @@
     </w:p>
     <w:p>
       <w:pPr>
-        <w:pStyle w:val="Ttulo2"/>
+        <w:pStyle w:val="Heading2"/>
         <w:rPr>
           <w:rFonts w:cstheme="majorHAnsi"/>
         </w:rPr>
@@ -6607,7 +6642,7 @@
     <w:lvl w:ilvl="0">
       <w:start w:val="1"/>
       <w:numFmt w:val="decimal"/>
-      <w:pStyle w:val="Listaconnmeros"/>
+      <w:pStyle w:val="ListNumber"/>
       <w:lvlText w:val="%1."/>
       <w:lvlJc w:val="left"/>
       <w:pPr>
@@ -7352,7 +7387,7 @@
     <w:lvl w:ilvl="0" w:tplc="391EA46E">
       <w:start w:val="1"/>
       <w:numFmt w:val="decimal"/>
-      <w:pStyle w:val="Prrafodelista"/>
+      <w:pStyle w:val="ListParagraph"/>
       <w:lvlText w:val="%1)"/>
       <w:lvlJc w:val="left"/>
       <w:pPr>
@@ -8482,11 +8517,11 @@
       <w:lang w:val="en-GB"/>
     </w:rPr>
   </w:style>
-  <w:style w:type="paragraph" w:styleId="Ttulo1">
+  <w:style w:type="paragraph" w:styleId="Heading1">
     <w:name w:val="heading 1"/>
     <w:basedOn w:val="Normal"/>
     <w:next w:val="Normal"/>
-    <w:link w:val="Ttulo1Car"/>
+    <w:link w:val="Heading1Char"/>
     <w:uiPriority w:val="9"/>
     <w:qFormat/>
     <w:rsid w:val="00C41FD1"/>
@@ -8514,11 +8549,11 @@
       <w14:ligatures w14:val="none"/>
     </w:rPr>
   </w:style>
-  <w:style w:type="paragraph" w:styleId="Ttulo2">
+  <w:style w:type="paragraph" w:styleId="Heading2">
     <w:name w:val="heading 2"/>
     <w:basedOn w:val="Normal"/>
     <w:next w:val="Normal"/>
-    <w:link w:val="Ttulo2Car"/>
+    <w:link w:val="Heading2Char"/>
     <w:uiPriority w:val="9"/>
     <w:unhideWhenUsed/>
     <w:qFormat/>
@@ -8542,11 +8577,11 @@
       <w14:ligatures w14:val="none"/>
     </w:rPr>
   </w:style>
-  <w:style w:type="paragraph" w:styleId="Ttulo3">
+  <w:style w:type="paragraph" w:styleId="Heading3">
     <w:name w:val="heading 3"/>
     <w:basedOn w:val="Normal"/>
     <w:next w:val="Normal"/>
-    <w:link w:val="Ttulo3Car"/>
+    <w:link w:val="Heading3Char"/>
     <w:uiPriority w:val="9"/>
     <w:unhideWhenUsed/>
     <w:rsid w:val="00C41FD1"/>
@@ -8561,13 +8596,13 @@
       <w:color w:val="1F3763" w:themeColor="accent1" w:themeShade="7F"/>
     </w:rPr>
   </w:style>
-  <w:style w:type="character" w:default="1" w:styleId="Fuentedeprrafopredeter">
+  <w:style w:type="character" w:default="1" w:styleId="DefaultParagraphFont">
     <w:name w:val="Default Paragraph Font"/>
     <w:uiPriority w:val="1"/>
     <w:semiHidden/>
     <w:unhideWhenUsed/>
   </w:style>
-  <w:style w:type="table" w:default="1" w:styleId="Tablanormal">
+  <w:style w:type="table" w:default="1" w:styleId="TableNormal">
     <w:name w:val="Normal Table"/>
     <w:uiPriority w:val="99"/>
     <w:semiHidden/>
@@ -8582,16 +8617,16 @@
       </w:tblCellMar>
     </w:tblPr>
   </w:style>
-  <w:style w:type="numbering" w:default="1" w:styleId="Sinlista">
+  <w:style w:type="numbering" w:default="1" w:styleId="NoList">
     <w:name w:val="No List"/>
     <w:uiPriority w:val="99"/>
     <w:semiHidden/>
     <w:unhideWhenUsed/>
   </w:style>
-  <w:style w:type="character" w:customStyle="1" w:styleId="Ttulo1Car">
-    <w:name w:val="Título 1 Car"/>
-    <w:basedOn w:val="Fuentedeprrafopredeter"/>
-    <w:link w:val="Ttulo1"/>
+  <w:style w:type="character" w:customStyle="1" w:styleId="Heading1Char">
+    <w:name w:val="Heading 1 Char"/>
+    <w:basedOn w:val="DefaultParagraphFont"/>
+    <w:link w:val="Heading1"/>
     <w:uiPriority w:val="9"/>
     <w:rsid w:val="00C41FD1"/>
     <w:rPr>
@@ -8605,10 +8640,10 @@
       <w14:ligatures w14:val="none"/>
     </w:rPr>
   </w:style>
-  <w:style w:type="character" w:customStyle="1" w:styleId="Ttulo2Car">
-    <w:name w:val="Título 2 Car"/>
-    <w:basedOn w:val="Fuentedeprrafopredeter"/>
-    <w:link w:val="Ttulo2"/>
+  <w:style w:type="character" w:customStyle="1" w:styleId="Heading2Char">
+    <w:name w:val="Heading 2 Char"/>
+    <w:basedOn w:val="DefaultParagraphFont"/>
+    <w:link w:val="Heading2"/>
     <w:uiPriority w:val="9"/>
     <w:rsid w:val="00C41FD1"/>
     <w:rPr>
@@ -8622,9 +8657,9 @@
       <w14:ligatures w14:val="none"/>
     </w:rPr>
   </w:style>
-  <w:style w:type="paragraph" w:styleId="Prrafodelista">
+  <w:style w:type="paragraph" w:styleId="ListParagraph">
     <w:name w:val="List Paragraph"/>
-    <w:basedOn w:val="Listaconnmeros"/>
+    <w:basedOn w:val="ListNumber"/>
     <w:uiPriority w:val="34"/>
     <w:rsid w:val="00C41FD1"/>
     <w:pPr>
@@ -8643,7 +8678,7 @@
   </w:style>
   <w:style w:type="paragraph" w:customStyle="1" w:styleId="Prrafodesublista">
     <w:name w:val="Párrafo de sublista"/>
-    <w:basedOn w:val="Prrafodelista"/>
+    <w:basedOn w:val="ListParagraph"/>
     <w:qFormat/>
     <w:rsid w:val="009A2770"/>
     <w:pPr>
@@ -8653,9 +8688,9 @@
       <w:rFonts w:eastAsia="Courier New" w:cs="Courier New"/>
     </w:rPr>
   </w:style>
-  <w:style w:type="character" w:styleId="Refdecomentario">
+  <w:style w:type="character" w:styleId="CommentReference">
     <w:name w:val="annotation reference"/>
-    <w:basedOn w:val="Fuentedeprrafopredeter"/>
+    <w:basedOn w:val="DefaultParagraphFont"/>
     <w:uiPriority w:val="99"/>
     <w:semiHidden/>
     <w:unhideWhenUsed/>
@@ -8665,10 +8700,10 @@
       <w:szCs w:val="16"/>
     </w:rPr>
   </w:style>
-  <w:style w:type="paragraph" w:styleId="Textocomentario">
+  <w:style w:type="paragraph" w:styleId="CommentText">
     <w:name w:val="annotation text"/>
     <w:basedOn w:val="Normal"/>
-    <w:link w:val="TextocomentarioCar"/>
+    <w:link w:val="CommentTextChar"/>
     <w:uiPriority w:val="99"/>
     <w:unhideWhenUsed/>
     <w:rsid w:val="00315751"/>
@@ -8677,10 +8712,10 @@
       <w:szCs w:val="20"/>
     </w:rPr>
   </w:style>
-  <w:style w:type="character" w:customStyle="1" w:styleId="TextocomentarioCar">
-    <w:name w:val="Texto comentario Car"/>
-    <w:basedOn w:val="Fuentedeprrafopredeter"/>
-    <w:link w:val="Textocomentario"/>
+  <w:style w:type="character" w:customStyle="1" w:styleId="CommentTextChar">
+    <w:name w:val="Comment Text Char"/>
+    <w:basedOn w:val="DefaultParagraphFont"/>
+    <w:link w:val="CommentText"/>
     <w:uiPriority w:val="99"/>
     <w:rsid w:val="00315751"/>
     <w:rPr>
@@ -8691,11 +8726,11 @@
       <w14:ligatures w14:val="none"/>
     </w:rPr>
   </w:style>
-  <w:style w:type="paragraph" w:styleId="Asuntodelcomentario">
+  <w:style w:type="paragraph" w:styleId="CommentSubject">
     <w:name w:val="annotation subject"/>
     <w:basedOn w:val="Normal"/>
     <w:next w:val="Normal"/>
-    <w:link w:val="AsuntodelcomentarioCar"/>
+    <w:link w:val="CommentSubjectChar"/>
     <w:uiPriority w:val="99"/>
     <w:semiHidden/>
     <w:unhideWhenUsed/>
@@ -8707,10 +8742,10 @@
       <w:szCs w:val="20"/>
     </w:rPr>
   </w:style>
-  <w:style w:type="character" w:customStyle="1" w:styleId="AsuntodelcomentarioCar">
-    <w:name w:val="Asunto del comentario Car"/>
-    <w:basedOn w:val="Fuentedeprrafopredeter"/>
-    <w:link w:val="Asuntodelcomentario"/>
+  <w:style w:type="character" w:customStyle="1" w:styleId="CommentSubjectChar">
+    <w:name w:val="Comment Subject Char"/>
+    <w:basedOn w:val="DefaultParagraphFont"/>
+    <w:link w:val="CommentSubject"/>
     <w:uiPriority w:val="99"/>
     <w:semiHidden/>
     <w:rsid w:val="00C41FD1"/>
@@ -8722,9 +8757,9 @@
       <w:lang w:val="en-GB"/>
     </w:rPr>
   </w:style>
-  <w:style w:type="character" w:styleId="Hipervnculo">
+  <w:style w:type="character" w:styleId="Hyperlink">
     <w:name w:val="Hyperlink"/>
-    <w:basedOn w:val="Fuentedeprrafopredeter"/>
+    <w:basedOn w:val="DefaultParagraphFont"/>
     <w:uiPriority w:val="99"/>
     <w:unhideWhenUsed/>
     <w:rsid w:val="00C41FD1"/>
@@ -8733,9 +8768,9 @@
       <w:u w:val="single"/>
     </w:rPr>
   </w:style>
-  <w:style w:type="character" w:styleId="Textodelmarcadordeposicin">
+  <w:style w:type="character" w:styleId="PlaceholderText">
     <w:name w:val="Placeholder Text"/>
-    <w:basedOn w:val="Fuentedeprrafopredeter"/>
+    <w:basedOn w:val="DefaultParagraphFont"/>
     <w:uiPriority w:val="99"/>
     <w:semiHidden/>
     <w:rsid w:val="00C41FD1"/>
@@ -8778,10 +8813,10 @@
       <w:spacing w:before="240" w:after="240"/>
     </w:pPr>
   </w:style>
-  <w:style w:type="character" w:customStyle="1" w:styleId="Ttulo3Car">
-    <w:name w:val="Título 3 Car"/>
-    <w:basedOn w:val="Fuentedeprrafopredeter"/>
-    <w:link w:val="Ttulo3"/>
+  <w:style w:type="character" w:customStyle="1" w:styleId="Heading3Char">
+    <w:name w:val="Heading 3 Char"/>
+    <w:basedOn w:val="DefaultParagraphFont"/>
+    <w:link w:val="Heading3"/>
     <w:uiPriority w:val="9"/>
     <w:rsid w:val="00C41FD1"/>
     <w:rPr>
@@ -8792,7 +8827,7 @@
       <w:lang w:val="en-GB"/>
     </w:rPr>
   </w:style>
-  <w:style w:type="paragraph" w:styleId="Lista">
+  <w:style w:type="paragraph" w:styleId="List">
     <w:name w:val="List"/>
     <w:basedOn w:val="Normal"/>
     <w:uiPriority w:val="99"/>
@@ -8804,7 +8839,7 @@
       <w:contextualSpacing/>
     </w:pPr>
   </w:style>
-  <w:style w:type="paragraph" w:styleId="Listaconnmeros">
+  <w:style w:type="paragraph" w:styleId="ListNumber">
     <w:name w:val="List Number"/>
     <w:basedOn w:val="Normal"/>
     <w:uiPriority w:val="99"/>
@@ -8820,7 +8855,7 @@
   </w:style>
   <w:style w:type="paragraph" w:customStyle="1" w:styleId="Requirement-Body">
     <w:name w:val="Requirement - Body"/>
-    <w:basedOn w:val="Lista"/>
+    <w:basedOn w:val="List"/>
     <w:qFormat/>
     <w:rsid w:val="007347EC"/>
     <w:pPr>
@@ -8832,7 +8867,7 @@
   </w:style>
   <w:style w:type="paragraph" w:customStyle="1" w:styleId="Requirement-Header">
     <w:name w:val="Requirement - Header"/>
-    <w:basedOn w:val="Lista"/>
+    <w:basedOn w:val="List"/>
     <w:next w:val="Requirement-Body"/>
     <w:qFormat/>
     <w:rsid w:val="00C61300"/>
@@ -8846,9 +8881,9 @@
       <w:lang w:val="es-ES"/>
     </w:rPr>
   </w:style>
-  <w:style w:type="character" w:styleId="Textoennegrita">
+  <w:style w:type="character" w:styleId="Strong">
     <w:name w:val="Strong"/>
-    <w:basedOn w:val="Fuentedeprrafopredeter"/>
+    <w:basedOn w:val="DefaultParagraphFont"/>
     <w:uiPriority w:val="22"/>
     <w:qFormat/>
     <w:rsid w:val="00C41FD1"/>
@@ -8857,11 +8892,11 @@
       <w:bCs/>
     </w:rPr>
   </w:style>
-  <w:style w:type="paragraph" w:styleId="Ttulo">
+  <w:style w:type="paragraph" w:styleId="Title">
     <w:name w:val="Title"/>
     <w:basedOn w:val="Normal"/>
     <w:next w:val="Normal"/>
-    <w:link w:val="TtuloCar"/>
+    <w:link w:val="TitleChar"/>
     <w:uiPriority w:val="10"/>
     <w:qFormat/>
     <w:rsid w:val="00C41FD1"/>
@@ -8882,10 +8917,10 @@
       <w:szCs w:val="56"/>
     </w:rPr>
   </w:style>
-  <w:style w:type="character" w:customStyle="1" w:styleId="TtuloCar">
-    <w:name w:val="Título Car"/>
-    <w:basedOn w:val="Fuentedeprrafopredeter"/>
-    <w:link w:val="Ttulo"/>
+  <w:style w:type="character" w:customStyle="1" w:styleId="TitleChar">
+    <w:name w:val="Title Char"/>
+    <w:basedOn w:val="DefaultParagraphFont"/>
+    <w:link w:val="Title"/>
     <w:uiPriority w:val="10"/>
     <w:rsid w:val="00C41FD1"/>
     <w:rPr>
@@ -8925,7 +8960,7 @@
           </w:pPr>
           <w:r>
             <w:rPr>
-              <w:rStyle w:val="Textodelmarcadordeposicin"/>
+              <w:rStyle w:val="PlaceholderText"/>
             </w:rPr>
             <w:t>Haga clic o pulse aquí para escribir texto.</w:t>
           </w:r>
@@ -8954,7 +8989,7 @@
           </w:pPr>
           <w:r>
             <w:rPr>
-              <w:rStyle w:val="Textodelmarcadordeposicin"/>
+              <w:rStyle w:val="PlaceholderText"/>
             </w:rPr>
             <w:t>Haga clic o pulse aquí para escribir texto.</w:t>
           </w:r>
@@ -8983,7 +9018,7 @@
           </w:pPr>
           <w:r>
             <w:rPr>
-              <w:rStyle w:val="Textodelmarcadordeposicin"/>
+              <w:rStyle w:val="PlaceholderText"/>
             </w:rPr>
             <w:t>Haga clic o pulse aquí para escribir texto.</w:t>
           </w:r>
@@ -9012,7 +9047,7 @@
           </w:pPr>
           <w:r>
             <w:rPr>
-              <w:rStyle w:val="Textodelmarcadordeposicin"/>
+              <w:rStyle w:val="PlaceholderText"/>
             </w:rPr>
             <w:t>Haga clic o pulse aquí para escribir texto.</w:t>
           </w:r>
@@ -9041,7 +9076,7 @@
           </w:pPr>
           <w:r>
             <w:rPr>
-              <w:rStyle w:val="Textodelmarcadordeposicin"/>
+              <w:rStyle w:val="PlaceholderText"/>
             </w:rPr>
             <w:t>Haga clic o pulse aquí para escribir texto.</w:t>
           </w:r>
@@ -9070,7 +9105,7 @@
           </w:pPr>
           <w:r>
             <w:rPr>
-              <w:rStyle w:val="Textodelmarcadordeposicin"/>
+              <w:rStyle w:val="PlaceholderText"/>
             </w:rPr>
             <w:t>Haga clic o pulse aquí para escribir texto.</w:t>
           </w:r>
@@ -9099,7 +9134,7 @@
           </w:pPr>
           <w:r>
             <w:rPr>
-              <w:rStyle w:val="Textodelmarcadordeposicin"/>
+              <w:rStyle w:val="PlaceholderText"/>
             </w:rPr>
             <w:t>Haga clic o pulse aquí para escribir texto.</w:t>
           </w:r>
@@ -9128,7 +9163,7 @@
           </w:pPr>
           <w:r>
             <w:rPr>
-              <w:rStyle w:val="Textodelmarcadordeposicin"/>
+              <w:rStyle w:val="PlaceholderText"/>
             </w:rPr>
             <w:t>Haga clic o pulse aquí para escribir texto.</w:t>
           </w:r>
@@ -9157,7 +9192,7 @@
           </w:pPr>
           <w:r>
             <w:rPr>
-              <w:rStyle w:val="Textodelmarcadordeposicin"/>
+              <w:rStyle w:val="PlaceholderText"/>
             </w:rPr>
             <w:t>Haga clic o pulse aquí para escribir texto.</w:t>
           </w:r>
@@ -9186,7 +9221,7 @@
           </w:pPr>
           <w:r>
             <w:rPr>
-              <w:rStyle w:val="Textodelmarcadordeposicin"/>
+              <w:rStyle w:val="PlaceholderText"/>
             </w:rPr>
             <w:t>Haga clic o pulse aquí para escribir texto.</w:t>
           </w:r>
@@ -9215,7 +9250,7 @@
           </w:pPr>
           <w:r>
             <w:rPr>
-              <w:rStyle w:val="Textodelmarcadordeposicin"/>
+              <w:rStyle w:val="PlaceholderText"/>
             </w:rPr>
             <w:t>Haga clic o pulse aquí para escribir texto.</w:t>
           </w:r>
@@ -9244,7 +9279,7 @@
           </w:pPr>
           <w:r>
             <w:rPr>
-              <w:rStyle w:val="Textodelmarcadordeposicin"/>
+              <w:rStyle w:val="PlaceholderText"/>
             </w:rPr>
             <w:t>Haga clic o pulse aquí para escribir texto.</w:t>
           </w:r>
@@ -9273,7 +9308,7 @@
           </w:pPr>
           <w:r>
             <w:rPr>
-              <w:rStyle w:val="Textodelmarcadordeposicin"/>
+              <w:rStyle w:val="PlaceholderText"/>
             </w:rPr>
             <w:t>Haga clic o pulse aquí para escribir texto.</w:t>
           </w:r>
@@ -9302,7 +9337,7 @@
           </w:pPr>
           <w:r>
             <w:rPr>
-              <w:rStyle w:val="Textodelmarcadordeposicin"/>
+              <w:rStyle w:val="PlaceholderText"/>
             </w:rPr>
             <w:t>Haga clic o pulse aquí para escribir texto.</w:t>
           </w:r>
@@ -9331,7 +9366,7 @@
           </w:pPr>
           <w:r>
             <w:rPr>
-              <w:rStyle w:val="Textodelmarcadordeposicin"/>
+              <w:rStyle w:val="PlaceholderText"/>
             </w:rPr>
             <w:t>Haga clic o pulse aquí para escribir texto.</w:t>
           </w:r>
@@ -9360,7 +9395,7 @@
           </w:pPr>
           <w:r>
             <w:rPr>
-              <w:rStyle w:val="Textodelmarcadordeposicin"/>
+              <w:rStyle w:val="PlaceholderText"/>
             </w:rPr>
             <w:t>Haga clic o pulse aquí para escribir texto.</w:t>
           </w:r>
@@ -9389,7 +9424,7 @@
           </w:pPr>
           <w:r>
             <w:rPr>
-              <w:rStyle w:val="Textodelmarcadordeposicin"/>
+              <w:rStyle w:val="PlaceholderText"/>
             </w:rPr>
             <w:t>Haga clic o pulse aquí para escribir texto.</w:t>
           </w:r>
@@ -9418,7 +9453,7 @@
           </w:pPr>
           <w:r>
             <w:rPr>
-              <w:rStyle w:val="Textodelmarcadordeposicin"/>
+              <w:rStyle w:val="PlaceholderText"/>
             </w:rPr>
             <w:t>Haga clic o pulse aquí para escribir texto.</w:t>
           </w:r>
@@ -9447,7 +9482,7 @@
           </w:pPr>
           <w:r>
             <w:rPr>
-              <w:rStyle w:val="Textodelmarcadordeposicin"/>
+              <w:rStyle w:val="PlaceholderText"/>
             </w:rPr>
             <w:t>Haga clic o pulse aquí para escribir texto.</w:t>
           </w:r>
@@ -9476,7 +9511,7 @@
           </w:pPr>
           <w:r>
             <w:rPr>
-              <w:rStyle w:val="Textodelmarcadordeposicin"/>
+              <w:rStyle w:val="PlaceholderText"/>
             </w:rPr>
             <w:t>Haga clic o pulse aquí para escribir texto.</w:t>
           </w:r>
@@ -9505,7 +9540,7 @@
           </w:pPr>
           <w:r>
             <w:rPr>
-              <w:rStyle w:val="Textodelmarcadordeposicin"/>
+              <w:rStyle w:val="PlaceholderText"/>
             </w:rPr>
             <w:t>Haga clic o pulse aquí para escribir texto.</w:t>
           </w:r>
@@ -9534,7 +9569,7 @@
           </w:pPr>
           <w:r>
             <w:rPr>
-              <w:rStyle w:val="Textodelmarcadordeposicin"/>
+              <w:rStyle w:val="PlaceholderText"/>
             </w:rPr>
             <w:t>Haga clic o pulse aquí para escribir texto.</w:t>
           </w:r>
@@ -9563,7 +9598,7 @@
           </w:pPr>
           <w:r>
             <w:rPr>
-              <w:rStyle w:val="Textodelmarcadordeposicin"/>
+              <w:rStyle w:val="PlaceholderText"/>
             </w:rPr>
             <w:t>Haga clic o pulse aquí para escribir texto.</w:t>
           </w:r>
@@ -9592,7 +9627,7 @@
           </w:pPr>
           <w:r>
             <w:rPr>
-              <w:rStyle w:val="Textodelmarcadordeposicin"/>
+              <w:rStyle w:val="PlaceholderText"/>
             </w:rPr>
             <w:t>Haga clic o pulse aquí para escribir texto.</w:t>
           </w:r>
@@ -9621,7 +9656,7 @@
           </w:pPr>
           <w:r>
             <w:rPr>
-              <w:rStyle w:val="Textodelmarcadordeposicin"/>
+              <w:rStyle w:val="PlaceholderText"/>
             </w:rPr>
             <w:t>Haga clic o pulse aquí para escribir texto.</w:t>
           </w:r>
@@ -9650,7 +9685,7 @@
           </w:pPr>
           <w:r>
             <w:rPr>
-              <w:rStyle w:val="Textodelmarcadordeposicin"/>
+              <w:rStyle w:val="PlaceholderText"/>
             </w:rPr>
             <w:t>Haga clic o pulse aquí para escribir texto.</w:t>
           </w:r>
@@ -9679,7 +9714,7 @@
           </w:pPr>
           <w:r>
             <w:rPr>
-              <w:rStyle w:val="Textodelmarcadordeposicin"/>
+              <w:rStyle w:val="PlaceholderText"/>
             </w:rPr>
             <w:t>Haga clic o pulse aquí para escribir texto.</w:t>
           </w:r>
@@ -9708,7 +9743,7 @@
           </w:pPr>
           <w:r>
             <w:rPr>
-              <w:rStyle w:val="Textodelmarcadordeposicin"/>
+              <w:rStyle w:val="PlaceholderText"/>
             </w:rPr>
             <w:t>Haga clic o pulse aquí para escribir texto.</w:t>
           </w:r>
@@ -9737,7 +9772,7 @@
           </w:pPr>
           <w:r>
             <w:rPr>
-              <w:rStyle w:val="Textodelmarcadordeposicin"/>
+              <w:rStyle w:val="PlaceholderText"/>
             </w:rPr>
             <w:t>Haga clic o pulse aquí para escribir texto.</w:t>
           </w:r>
@@ -9766,7 +9801,7 @@
           </w:pPr>
           <w:r>
             <w:rPr>
-              <w:rStyle w:val="Textodelmarcadordeposicin"/>
+              <w:rStyle w:val="PlaceholderText"/>
             </w:rPr>
             <w:t>Haga clic o pulse aquí para escribir texto.</w:t>
           </w:r>
@@ -9795,7 +9830,7 @@
           </w:pPr>
           <w:r>
             <w:rPr>
-              <w:rStyle w:val="Textodelmarcadordeposicin"/>
+              <w:rStyle w:val="PlaceholderText"/>
             </w:rPr>
             <w:t>Haga clic o pulse aquí para escribir texto.</w:t>
           </w:r>
@@ -9824,7 +9859,7 @@
           </w:pPr>
           <w:r>
             <w:rPr>
-              <w:rStyle w:val="Textodelmarcadordeposicin"/>
+              <w:rStyle w:val="PlaceholderText"/>
             </w:rPr>
             <w:t>Haga clic o pulse aquí para escribir texto.</w:t>
           </w:r>
@@ -9853,7 +9888,7 @@
           </w:pPr>
           <w:r>
             <w:rPr>
-              <w:rStyle w:val="Textodelmarcadordeposicin"/>
+              <w:rStyle w:val="PlaceholderText"/>
             </w:rPr>
             <w:t>Haga clic o pulse aquí para escribir texto.</w:t>
           </w:r>
@@ -9882,7 +9917,7 @@
           </w:pPr>
           <w:r>
             <w:rPr>
-              <w:rStyle w:val="Textodelmarcadordeposicin"/>
+              <w:rStyle w:val="PlaceholderText"/>
             </w:rPr>
             <w:t>Haga clic o pulse aquí para escribir texto.</w:t>
           </w:r>
@@ -9911,7 +9946,7 @@
           </w:pPr>
           <w:r>
             <w:rPr>
-              <w:rStyle w:val="Textodelmarcadordeposicin"/>
+              <w:rStyle w:val="PlaceholderText"/>
             </w:rPr>
             <w:t>Haga clic o pulse aquí para escribir texto.</w:t>
           </w:r>
@@ -9940,7 +9975,7 @@
           </w:pPr>
           <w:r>
             <w:rPr>
-              <w:rStyle w:val="Textodelmarcadordeposicin"/>
+              <w:rStyle w:val="PlaceholderText"/>
             </w:rPr>
             <w:t>Haga clic o pulse aquí para escribir texto.</w:t>
           </w:r>
@@ -9969,7 +10004,7 @@
           </w:pPr>
           <w:r>
             <w:rPr>
-              <w:rStyle w:val="Textodelmarcadordeposicin"/>
+              <w:rStyle w:val="PlaceholderText"/>
             </w:rPr>
             <w:t>Haga clic o pulse aquí para escribir texto.</w:t>
           </w:r>
@@ -9998,7 +10033,7 @@
           </w:pPr>
           <w:r>
             <w:rPr>
-              <w:rStyle w:val="Textodelmarcadordeposicin"/>
+              <w:rStyle w:val="PlaceholderText"/>
             </w:rPr>
             <w:t>Haga clic o pulse aquí para escribir texto.</w:t>
           </w:r>
@@ -10027,7 +10062,7 @@
           </w:pPr>
           <w:r>
             <w:rPr>
-              <w:rStyle w:val="Textodelmarcadordeposicin"/>
+              <w:rStyle w:val="PlaceholderText"/>
             </w:rPr>
             <w:t>Haga clic o pulse aquí para escribir texto.</w:t>
           </w:r>
@@ -10056,7 +10091,7 @@
           </w:pPr>
           <w:r>
             <w:rPr>
-              <w:rStyle w:val="Textodelmarcadordeposicin"/>
+              <w:rStyle w:val="PlaceholderText"/>
             </w:rPr>
             <w:t>Haga clic o pulse aquí para escribir texto.</w:t>
           </w:r>
@@ -10085,7 +10120,7 @@
           </w:pPr>
           <w:r>
             <w:rPr>
-              <w:rStyle w:val="Textodelmarcadordeposicin"/>
+              <w:rStyle w:val="PlaceholderText"/>
             </w:rPr>
             <w:t>Haga clic o pulse aquí para escribir texto.</w:t>
           </w:r>
@@ -10114,7 +10149,7 @@
           </w:pPr>
           <w:r>
             <w:rPr>
-              <w:rStyle w:val="Textodelmarcadordeposicin"/>
+              <w:rStyle w:val="PlaceholderText"/>
             </w:rPr>
             <w:t>Haga clic o pulse aquí para escribir texto.</w:t>
           </w:r>
@@ -10143,7 +10178,7 @@
           </w:pPr>
           <w:r>
             <w:rPr>
-              <w:rStyle w:val="Textodelmarcadordeposicin"/>
+              <w:rStyle w:val="PlaceholderText"/>
             </w:rPr>
             <w:t>Haga clic o pulse aquí para escribir texto.</w:t>
           </w:r>
@@ -10276,6 +10311,7 @@
     <w:rsid w:val="008B1087"/>
     <w:rsid w:val="0093034B"/>
     <w:rsid w:val="00953D97"/>
+    <w:rsid w:val="0099779A"/>
     <w:rsid w:val="00A222AC"/>
     <w:rsid w:val="00A47EDD"/>
     <w:rsid w:val="00A61CD9"/>
@@ -10297,6 +10333,7 @@
     <w:rsid w:val="00DA7CCF"/>
     <w:rsid w:val="00E25325"/>
     <w:rsid w:val="00E64FA8"/>
+    <w:rsid w:val="00EE1B85"/>
     <w:rsid w:val="00F22BBC"/>
     <w:rsid w:val="00F972FE"/>
   </w:rsids>
@@ -10315,8 +10352,8 @@
   </m:mathPr>
   <w:themeFontLang w:val="es-ES"/>
   <w:clrSchemeMapping w:bg1="light1" w:t1="dark1" w:bg2="light2" w:t2="dark2" w:accent1="accent1" w:accent2="accent2" w:accent3="accent3" w:accent4="accent4" w:accent5="accent5" w:accent6="accent6" w:hyperlink="hyperlink" w:followedHyperlink="followedHyperlink"/>
-  <w:decimalSymbol w:val=","/>
-  <w:listSeparator w:val=";"/>
+  <w:decimalSymbol w:val="."/>
+  <w:listSeparator w:val=","/>
   <w15:chartTrackingRefBased/>
 </w:settings>
 </file>
@@ -10722,13 +10759,13 @@
     <w:name w:val="Normal"/>
     <w:qFormat/>
   </w:style>
-  <w:style w:type="character" w:default="1" w:styleId="Fuentedeprrafopredeter">
+  <w:style w:type="character" w:default="1" w:styleId="DefaultParagraphFont">
     <w:name w:val="Default Paragraph Font"/>
     <w:uiPriority w:val="1"/>
     <w:semiHidden/>
     <w:unhideWhenUsed/>
   </w:style>
-  <w:style w:type="table" w:default="1" w:styleId="Tablanormal">
+  <w:style w:type="table" w:default="1" w:styleId="TableNormal">
     <w:name w:val="Normal Table"/>
     <w:uiPriority w:val="99"/>
     <w:semiHidden/>
@@ -10743,15 +10780,15 @@
       </w:tblCellMar>
     </w:tblPr>
   </w:style>
-  <w:style w:type="numbering" w:default="1" w:styleId="Sinlista">
+  <w:style w:type="numbering" w:default="1" w:styleId="NoList">
     <w:name w:val="No List"/>
     <w:uiPriority w:val="99"/>
     <w:semiHidden/>
     <w:unhideWhenUsed/>
   </w:style>
-  <w:style w:type="character" w:styleId="Textodelmarcadordeposicin">
+  <w:style w:type="character" w:styleId="PlaceholderText">
     <w:name w:val="Placeholder Text"/>
-    <w:basedOn w:val="Fuentedeprrafopredeter"/>
+    <w:basedOn w:val="DefaultParagraphFont"/>
     <w:uiPriority w:val="99"/>
     <w:semiHidden/>
     <w:rsid w:val="00AD2A82"/>

</xml_diff>